<commit_message>
Add feature and option to fix table (#2)
</commit_message>
<xml_diff>
--- a/tests/zh/main.docx
+++ b/tests/zh/main.docx
@@ -1220,13 +1220,77 @@
         <w:t xml:space="preserve"> </w:t>
       </w:r>
       <w:r>
-        <w:t xml:space="preserve">[@article1]</w:t>
+        <w:t xml:space="preserve">[1]</w:t>
       </w:r>
       <w:r>
         <w:t xml:space="preserve">。</w:t>
       </w:r>
     </w:p>
     <w:bookmarkEnd w:id="46"/>
+    <w:bookmarkStart w:id="50" w:name="bibliography"/>
+    <w:p>
+      <w:pPr>
+        <w:pStyle w:val="1"/>
+      </w:pPr>
+      <w:r>
+        <w:t xml:space="preserve">Reference</w:t>
+      </w:r>
+    </w:p>
+    <w:bookmarkStart w:id="49" w:name="refs"/>
+    <w:bookmarkStart w:id="48" w:name="ref-article1"/>
+    <w:p>
+      <w:pPr>
+        <w:pStyle w:val="Bibliography"/>
+      </w:pPr>
+      <w:r>
+        <w:t xml:space="preserve">[1]</w:t>
+      </w:r>
+      <w:r>
+        <w:t xml:space="preserve"> </w:t>
+      </w:r>
+      <w:r>
+        <w:t xml:space="preserve">	</w:t>
+      </w:r>
+      <w:r>
+        <w:t xml:space="preserve">personB. personA,</w:t>
+      </w:r>
+      <w:r>
+        <w:t xml:space="preserve"> </w:t>
+      </w:r>
+      <w:r>
+        <w:t xml:space="preserve">“Title of the article,”</w:t>
+      </w:r>
+      <w:r>
+        <w:t xml:space="preserve"> </w:t>
+      </w:r>
+      <w:r>
+        <w:rPr>
+          <w:i/>
+          <w:iCs/>
+        </w:rPr>
+        <w:t xml:space="preserve">Journal of Journal</w:t>
+      </w:r>
+      <w:r>
+        <w:t xml:space="preserve">, vol. 91, pp. 109–125, Aug. 2018, doi:</w:t>
+      </w:r>
+      <w:r>
+        <w:t xml:space="preserve"> </w:t>
+      </w:r>
+      <w:hyperlink r:id="rId47">
+        <w:r>
+          <w:rPr>
+            <w:rStyle w:val="Hyperlink"/>
+          </w:rPr>
+          <w:t xml:space="preserve">doi</w:t>
+        </w:r>
+      </w:hyperlink>
+      <w:r>
+        <w:t xml:space="preserve">.</w:t>
+      </w:r>
+    </w:p>
+    <w:bookmarkEnd w:id="48"/>
+    <w:bookmarkEnd w:id="49"/>
+    <w:bookmarkEnd w:id="50"/>
     <w:sectPr>
       <w:headerReference r:id="rId10" w:type="even"/>
       <w:headerReference r:id="rId9" w:type="default"/>

</xml_diff>